<commit_message>
Finalização da primeira versão...
</commit_message>
<xml_diff>
--- a/WorkshopDeCaracteristicas/Impacta-es13-wdc-LCPriorizada.docx
+++ b/WorkshopDeCaracteristicas/Impacta-es13-wdc-LCPriorizada.docx
@@ -86,8 +86,6 @@
             <w:r>
               <w:t xml:space="preserve"> priorizada</w:t>
             </w:r>
-            <w:bookmarkStart w:id="0" w:name="_GoBack"/>
-            <w:bookmarkEnd w:id="0"/>
           </w:p>
         </w:tc>
       </w:tr>
@@ -390,8 +388,9 @@
         <w:tblLook w:val="04A0" w:firstRow="1" w:lastRow="0" w:firstColumn="1" w:lastColumn="0" w:noHBand="0" w:noVBand="1"/>
       </w:tblPr>
       <w:tblGrid>
-        <w:gridCol w:w="4956"/>
-        <w:gridCol w:w="1702"/>
+        <w:gridCol w:w="846"/>
+        <w:gridCol w:w="4536"/>
+        <w:gridCol w:w="1706"/>
       </w:tblGrid>
       <w:tr>
         <w:trPr>
@@ -401,9 +400,22 @@
         <w:tc>
           <w:tcPr>
             <w:cnfStyle w:val="001000000000" w:firstRow="0" w:lastRow="0" w:firstColumn="1" w:lastColumn="0" w:oddVBand="0" w:evenVBand="0" w:oddHBand="0" w:evenHBand="0" w:firstRowFirstColumn="0" w:firstRowLastColumn="0" w:lastRowFirstColumn="0" w:lastRowLastColumn="0"/>
-            <w:tcW w:w="4956" w:type="dxa"/>
-          </w:tcPr>
-          <w:p>
+            <w:tcW w:w="846" w:type="dxa"/>
+          </w:tcPr>
+          <w:p>
+            <w:r>
+              <w:t>ID</w:t>
+            </w:r>
+          </w:p>
+        </w:tc>
+        <w:tc>
+          <w:tcPr>
+            <w:tcW w:w="4536" w:type="dxa"/>
+          </w:tcPr>
+          <w:p>
+            <w:pPr>
+              <w:cnfStyle w:val="100000000000" w:firstRow="1" w:lastRow="0" w:firstColumn="0" w:lastColumn="0" w:oddVBand="0" w:evenVBand="0" w:oddHBand="0" w:evenHBand="0" w:firstRowFirstColumn="0" w:firstRowLastColumn="0" w:lastRowFirstColumn="0" w:lastRowLastColumn="0"/>
+            </w:pPr>
             <w:r>
               <w:t>Característica</w:t>
             </w:r>
@@ -411,7 +423,7 @@
         </w:tc>
         <w:tc>
           <w:tcPr>
-            <w:tcW w:w="1702" w:type="dxa"/>
+            <w:tcW w:w="1706" w:type="dxa"/>
           </w:tcPr>
           <w:p>
             <w:pPr>
@@ -430,9 +442,22 @@
         <w:tc>
           <w:tcPr>
             <w:cnfStyle w:val="001000000000" w:firstRow="0" w:lastRow="0" w:firstColumn="1" w:lastColumn="0" w:oddVBand="0" w:evenVBand="0" w:oddHBand="0" w:evenHBand="0" w:firstRowFirstColumn="0" w:firstRowLastColumn="0" w:lastRowFirstColumn="0" w:lastRowLastColumn="0"/>
-            <w:tcW w:w="4956" w:type="dxa"/>
-          </w:tcPr>
-          <w:p>
+            <w:tcW w:w="846" w:type="dxa"/>
+          </w:tcPr>
+          <w:p>
+            <w:r>
+              <w:t>1</w:t>
+            </w:r>
+          </w:p>
+        </w:tc>
+        <w:tc>
+          <w:tcPr>
+            <w:tcW w:w="4536" w:type="dxa"/>
+          </w:tcPr>
+          <w:p>
+            <w:pPr>
+              <w:cnfStyle w:val="000000000000" w:firstRow="0" w:lastRow="0" w:firstColumn="0" w:lastColumn="0" w:oddVBand="0" w:evenVBand="0" w:oddHBand="0" w:evenHBand="0" w:firstRowFirstColumn="0" w:firstRowLastColumn="0" w:lastRowFirstColumn="0" w:lastRowLastColumn="0"/>
+            </w:pPr>
             <w:r>
               <w:t>Relatório dos Clientes</w:t>
             </w:r>
@@ -440,7 +465,7 @@
         </w:tc>
         <w:tc>
           <w:tcPr>
-            <w:tcW w:w="1702" w:type="dxa"/>
+            <w:tcW w:w="1706" w:type="dxa"/>
           </w:tcPr>
           <w:p>
             <w:pPr>
@@ -459,12 +484,32 @@
         <w:tc>
           <w:tcPr>
             <w:cnfStyle w:val="001000000000" w:firstRow="0" w:lastRow="0" w:firstColumn="1" w:lastColumn="0" w:oddVBand="0" w:evenVBand="0" w:oddHBand="0" w:evenHBand="0" w:firstRowFirstColumn="0" w:firstRowLastColumn="0" w:lastRowFirstColumn="0" w:lastRowLastColumn="0"/>
-            <w:tcW w:w="4956" w:type="dxa"/>
+            <w:tcW w:w="846" w:type="dxa"/>
           </w:tcPr>
           <w:p>
             <w:pPr>
               <w:spacing w:after="0"/>
               <w:rPr>
+                <w:color w:val="000000"/>
+              </w:rPr>
+            </w:pPr>
+            <w:r>
+              <w:rPr>
+                <w:color w:val="000000"/>
+              </w:rPr>
+              <w:t>2</w:t>
+            </w:r>
+          </w:p>
+        </w:tc>
+        <w:tc>
+          <w:tcPr>
+            <w:tcW w:w="4536" w:type="dxa"/>
+          </w:tcPr>
+          <w:p>
+            <w:pPr>
+              <w:spacing w:after="0"/>
+              <w:cnfStyle w:val="000000000000" w:firstRow="0" w:lastRow="0" w:firstColumn="0" w:lastColumn="0" w:oddVBand="0" w:evenVBand="0" w:oddHBand="0" w:evenHBand="0" w:firstRowFirstColumn="0" w:firstRowLastColumn="0" w:lastRowFirstColumn="0" w:lastRowLastColumn="0"/>
+              <w:rPr>
                 <w:rFonts w:cs="Times New Roman"/>
                 <w:color w:val="000000"/>
               </w:rPr>
@@ -479,7 +524,7 @@
         </w:tc>
         <w:tc>
           <w:tcPr>
-            <w:tcW w:w="1702" w:type="dxa"/>
+            <w:tcW w:w="1706" w:type="dxa"/>
           </w:tcPr>
           <w:p>
             <w:pPr>
@@ -498,12 +543,32 @@
         <w:tc>
           <w:tcPr>
             <w:cnfStyle w:val="001000000000" w:firstRow="0" w:lastRow="0" w:firstColumn="1" w:lastColumn="0" w:oddVBand="0" w:evenVBand="0" w:oddHBand="0" w:evenHBand="0" w:firstRowFirstColumn="0" w:firstRowLastColumn="0" w:lastRowFirstColumn="0" w:lastRowLastColumn="0"/>
-            <w:tcW w:w="4956" w:type="dxa"/>
+            <w:tcW w:w="846" w:type="dxa"/>
           </w:tcPr>
           <w:p>
             <w:pPr>
               <w:spacing w:after="0"/>
               <w:rPr>
+                <w:color w:val="000000"/>
+              </w:rPr>
+            </w:pPr>
+            <w:r>
+              <w:rPr>
+                <w:color w:val="000000"/>
+              </w:rPr>
+              <w:t>3</w:t>
+            </w:r>
+          </w:p>
+        </w:tc>
+        <w:tc>
+          <w:tcPr>
+            <w:tcW w:w="4536" w:type="dxa"/>
+          </w:tcPr>
+          <w:p>
+            <w:pPr>
+              <w:spacing w:after="0"/>
+              <w:cnfStyle w:val="000000000000" w:firstRow="0" w:lastRow="0" w:firstColumn="0" w:lastColumn="0" w:oddVBand="0" w:evenVBand="0" w:oddHBand="0" w:evenHBand="0" w:firstRowFirstColumn="0" w:firstRowLastColumn="0" w:lastRowFirstColumn="0" w:lastRowLastColumn="0"/>
+              <w:rPr>
                 <w:rFonts w:cs="Times New Roman"/>
                 <w:color w:val="000000"/>
               </w:rPr>
@@ -518,7 +583,7 @@
         </w:tc>
         <w:tc>
           <w:tcPr>
-            <w:tcW w:w="1702" w:type="dxa"/>
+            <w:tcW w:w="1706" w:type="dxa"/>
           </w:tcPr>
           <w:p>
             <w:pPr>
@@ -537,12 +602,32 @@
         <w:tc>
           <w:tcPr>
             <w:cnfStyle w:val="001000000000" w:firstRow="0" w:lastRow="0" w:firstColumn="1" w:lastColumn="0" w:oddVBand="0" w:evenVBand="0" w:oddHBand="0" w:evenHBand="0" w:firstRowFirstColumn="0" w:firstRowLastColumn="0" w:lastRowFirstColumn="0" w:lastRowLastColumn="0"/>
-            <w:tcW w:w="4956" w:type="dxa"/>
+            <w:tcW w:w="846" w:type="dxa"/>
           </w:tcPr>
           <w:p>
             <w:pPr>
               <w:spacing w:after="0"/>
               <w:rPr>
+                <w:color w:val="000000"/>
+              </w:rPr>
+            </w:pPr>
+            <w:r>
+              <w:rPr>
+                <w:color w:val="000000"/>
+              </w:rPr>
+              <w:t>4</w:t>
+            </w:r>
+          </w:p>
+        </w:tc>
+        <w:tc>
+          <w:tcPr>
+            <w:tcW w:w="4536" w:type="dxa"/>
+          </w:tcPr>
+          <w:p>
+            <w:pPr>
+              <w:spacing w:after="0"/>
+              <w:cnfStyle w:val="000000000000" w:firstRow="0" w:lastRow="0" w:firstColumn="0" w:lastColumn="0" w:oddVBand="0" w:evenVBand="0" w:oddHBand="0" w:evenHBand="0" w:firstRowFirstColumn="0" w:firstRowLastColumn="0" w:lastRowFirstColumn="0" w:lastRowLastColumn="0"/>
+              <w:rPr>
                 <w:rFonts w:cs="Times New Roman"/>
                 <w:color w:val="000000"/>
               </w:rPr>
@@ -557,7 +642,7 @@
         </w:tc>
         <w:tc>
           <w:tcPr>
-            <w:tcW w:w="1702" w:type="dxa"/>
+            <w:tcW w:w="1706" w:type="dxa"/>
           </w:tcPr>
           <w:p>
             <w:pPr>
@@ -576,12 +661,32 @@
         <w:tc>
           <w:tcPr>
             <w:cnfStyle w:val="001000000000" w:firstRow="0" w:lastRow="0" w:firstColumn="1" w:lastColumn="0" w:oddVBand="0" w:evenVBand="0" w:oddHBand="0" w:evenHBand="0" w:firstRowFirstColumn="0" w:firstRowLastColumn="0" w:lastRowFirstColumn="0" w:lastRowLastColumn="0"/>
-            <w:tcW w:w="4956" w:type="dxa"/>
+            <w:tcW w:w="846" w:type="dxa"/>
           </w:tcPr>
           <w:p>
             <w:pPr>
               <w:spacing w:after="0"/>
               <w:rPr>
+                <w:color w:val="000000"/>
+              </w:rPr>
+            </w:pPr>
+            <w:r>
+              <w:rPr>
+                <w:color w:val="000000"/>
+              </w:rPr>
+              <w:t>5</w:t>
+            </w:r>
+          </w:p>
+        </w:tc>
+        <w:tc>
+          <w:tcPr>
+            <w:tcW w:w="4536" w:type="dxa"/>
+          </w:tcPr>
+          <w:p>
+            <w:pPr>
+              <w:spacing w:after="0"/>
+              <w:cnfStyle w:val="000000000000" w:firstRow="0" w:lastRow="0" w:firstColumn="0" w:lastColumn="0" w:oddVBand="0" w:evenVBand="0" w:oddHBand="0" w:evenHBand="0" w:firstRowFirstColumn="0" w:firstRowLastColumn="0" w:lastRowFirstColumn="0" w:lastRowLastColumn="0"/>
+              <w:rPr>
                 <w:rFonts w:cs="Times New Roman"/>
                 <w:color w:val="000000"/>
               </w:rPr>
@@ -596,7 +701,7 @@
         </w:tc>
         <w:tc>
           <w:tcPr>
-            <w:tcW w:w="1702" w:type="dxa"/>
+            <w:tcW w:w="1706" w:type="dxa"/>
           </w:tcPr>
           <w:p>
             <w:pPr>
@@ -615,12 +720,32 @@
         <w:tc>
           <w:tcPr>
             <w:cnfStyle w:val="001000000000" w:firstRow="0" w:lastRow="0" w:firstColumn="1" w:lastColumn="0" w:oddVBand="0" w:evenVBand="0" w:oddHBand="0" w:evenHBand="0" w:firstRowFirstColumn="0" w:firstRowLastColumn="0" w:lastRowFirstColumn="0" w:lastRowLastColumn="0"/>
-            <w:tcW w:w="4956" w:type="dxa"/>
+            <w:tcW w:w="846" w:type="dxa"/>
           </w:tcPr>
           <w:p>
             <w:pPr>
               <w:spacing w:after="0"/>
               <w:rPr>
+                <w:color w:val="000000"/>
+              </w:rPr>
+            </w:pPr>
+            <w:r>
+              <w:rPr>
+                <w:color w:val="000000"/>
+              </w:rPr>
+              <w:t>6</w:t>
+            </w:r>
+          </w:p>
+        </w:tc>
+        <w:tc>
+          <w:tcPr>
+            <w:tcW w:w="4536" w:type="dxa"/>
+          </w:tcPr>
+          <w:p>
+            <w:pPr>
+              <w:spacing w:after="0"/>
+              <w:cnfStyle w:val="000000000000" w:firstRow="0" w:lastRow="0" w:firstColumn="0" w:lastColumn="0" w:oddVBand="0" w:evenVBand="0" w:oddHBand="0" w:evenHBand="0" w:firstRowFirstColumn="0" w:firstRowLastColumn="0" w:lastRowFirstColumn="0" w:lastRowLastColumn="0"/>
+              <w:rPr>
                 <w:rFonts w:cs="Times New Roman"/>
                 <w:color w:val="000000"/>
               </w:rPr>
@@ -635,7 +760,7 @@
         </w:tc>
         <w:tc>
           <w:tcPr>
-            <w:tcW w:w="1702" w:type="dxa"/>
+            <w:tcW w:w="1706" w:type="dxa"/>
           </w:tcPr>
           <w:p>
             <w:pPr>
@@ -654,7 +779,7 @@
         <w:tc>
           <w:tcPr>
             <w:cnfStyle w:val="001000000000" w:firstRow="0" w:lastRow="0" w:firstColumn="1" w:lastColumn="0" w:oddVBand="0" w:evenVBand="0" w:oddHBand="0" w:evenHBand="0" w:firstRowFirstColumn="0" w:firstRowLastColumn="0" w:lastRowFirstColumn="0" w:lastRowLastColumn="0"/>
-            <w:tcW w:w="4956" w:type="dxa"/>
+            <w:tcW w:w="846" w:type="dxa"/>
           </w:tcPr>
           <w:p>
             <w:pPr>
@@ -667,13 +792,33 @@
               <w:rPr>
                 <w:color w:val="000000"/>
               </w:rPr>
+              <w:t>7</w:t>
+            </w:r>
+          </w:p>
+        </w:tc>
+        <w:tc>
+          <w:tcPr>
+            <w:tcW w:w="4536" w:type="dxa"/>
+          </w:tcPr>
+          <w:p>
+            <w:pPr>
+              <w:spacing w:after="0"/>
+              <w:cnfStyle w:val="000000000000" w:firstRow="0" w:lastRow="0" w:firstColumn="0" w:lastColumn="0" w:oddVBand="0" w:evenVBand="0" w:oddHBand="0" w:evenHBand="0" w:firstRowFirstColumn="0" w:firstRowLastColumn="0" w:lastRowFirstColumn="0" w:lastRowLastColumn="0"/>
+              <w:rPr>
+                <w:color w:val="000000"/>
+              </w:rPr>
+            </w:pPr>
+            <w:r>
+              <w:rPr>
+                <w:color w:val="000000"/>
+              </w:rPr>
               <w:t>Controle de brindes</w:t>
             </w:r>
           </w:p>
         </w:tc>
         <w:tc>
           <w:tcPr>
-            <w:tcW w:w="1702" w:type="dxa"/>
+            <w:tcW w:w="1706" w:type="dxa"/>
           </w:tcPr>
           <w:p>
             <w:pPr>
@@ -708,8 +853,9 @@
         <w:tblLook w:val="04A0" w:firstRow="1" w:lastRow="0" w:firstColumn="1" w:lastColumn="0" w:noHBand="0" w:noVBand="1"/>
       </w:tblPr>
       <w:tblGrid>
-        <w:gridCol w:w="4956"/>
-        <w:gridCol w:w="1702"/>
+        <w:gridCol w:w="851"/>
+        <w:gridCol w:w="4531"/>
+        <w:gridCol w:w="1712"/>
       </w:tblGrid>
       <w:tr>
         <w:trPr>
@@ -719,9 +865,22 @@
         <w:tc>
           <w:tcPr>
             <w:cnfStyle w:val="001000000000" w:firstRow="0" w:lastRow="0" w:firstColumn="1" w:lastColumn="0" w:oddVBand="0" w:evenVBand="0" w:oddHBand="0" w:evenHBand="0" w:firstRowFirstColumn="0" w:firstRowLastColumn="0" w:lastRowFirstColumn="0" w:lastRowLastColumn="0"/>
-            <w:tcW w:w="4956" w:type="dxa"/>
-          </w:tcPr>
-          <w:p>
+            <w:tcW w:w="851" w:type="dxa"/>
+          </w:tcPr>
+          <w:p>
+            <w:r>
+              <w:t>ID</w:t>
+            </w:r>
+          </w:p>
+        </w:tc>
+        <w:tc>
+          <w:tcPr>
+            <w:tcW w:w="4531" w:type="dxa"/>
+          </w:tcPr>
+          <w:p>
+            <w:pPr>
+              <w:cnfStyle w:val="100000000000" w:firstRow="1" w:lastRow="0" w:firstColumn="0" w:lastColumn="0" w:oddVBand="0" w:evenVBand="0" w:oddHBand="0" w:evenHBand="0" w:firstRowFirstColumn="0" w:firstRowLastColumn="0" w:lastRowFirstColumn="0" w:lastRowLastColumn="0"/>
+            </w:pPr>
             <w:r>
               <w:t>Característica</w:t>
             </w:r>
@@ -729,7 +888,7 @@
         </w:tc>
         <w:tc>
           <w:tcPr>
-            <w:tcW w:w="1702" w:type="dxa"/>
+            <w:tcW w:w="1712" w:type="dxa"/>
           </w:tcPr>
           <w:p>
             <w:pPr>
@@ -748,12 +907,32 @@
         <w:tc>
           <w:tcPr>
             <w:cnfStyle w:val="001000000000" w:firstRow="0" w:lastRow="0" w:firstColumn="1" w:lastColumn="0" w:oddVBand="0" w:evenVBand="0" w:oddHBand="0" w:evenHBand="0" w:firstRowFirstColumn="0" w:firstRowLastColumn="0" w:lastRowFirstColumn="0" w:lastRowLastColumn="0"/>
-            <w:tcW w:w="4956" w:type="dxa"/>
+            <w:tcW w:w="851" w:type="dxa"/>
           </w:tcPr>
           <w:p>
             <w:pPr>
               <w:spacing w:after="0"/>
               <w:rPr>
+                <w:color w:val="000000"/>
+              </w:rPr>
+            </w:pPr>
+            <w:r>
+              <w:rPr>
+                <w:color w:val="000000"/>
+              </w:rPr>
+              <w:t>8</w:t>
+            </w:r>
+          </w:p>
+        </w:tc>
+        <w:tc>
+          <w:tcPr>
+            <w:tcW w:w="4531" w:type="dxa"/>
+          </w:tcPr>
+          <w:p>
+            <w:pPr>
+              <w:spacing w:after="0"/>
+              <w:cnfStyle w:val="000000000000" w:firstRow="0" w:lastRow="0" w:firstColumn="0" w:lastColumn="0" w:oddVBand="0" w:evenVBand="0" w:oddHBand="0" w:evenHBand="0" w:firstRowFirstColumn="0" w:firstRowLastColumn="0" w:lastRowFirstColumn="0" w:lastRowLastColumn="0"/>
+              <w:rPr>
                 <w:rFonts w:cs="Times New Roman"/>
                 <w:color w:val="000000"/>
               </w:rPr>
@@ -768,7 +947,7 @@
         </w:tc>
         <w:tc>
           <w:tcPr>
-            <w:tcW w:w="1702" w:type="dxa"/>
+            <w:tcW w:w="1712" w:type="dxa"/>
           </w:tcPr>
           <w:p>
             <w:pPr>
@@ -787,9 +966,22 @@
         <w:tc>
           <w:tcPr>
             <w:cnfStyle w:val="001000000000" w:firstRow="0" w:lastRow="0" w:firstColumn="1" w:lastColumn="0" w:oddVBand="0" w:evenVBand="0" w:oddHBand="0" w:evenHBand="0" w:firstRowFirstColumn="0" w:firstRowLastColumn="0" w:lastRowFirstColumn="0" w:lastRowLastColumn="0"/>
-            <w:tcW w:w="4956" w:type="dxa"/>
-          </w:tcPr>
-          <w:p>
+            <w:tcW w:w="851" w:type="dxa"/>
+          </w:tcPr>
+          <w:p>
+            <w:r>
+              <w:t>9</w:t>
+            </w:r>
+          </w:p>
+        </w:tc>
+        <w:tc>
+          <w:tcPr>
+            <w:tcW w:w="4531" w:type="dxa"/>
+          </w:tcPr>
+          <w:p>
+            <w:pPr>
+              <w:cnfStyle w:val="000000000000" w:firstRow="0" w:lastRow="0" w:firstColumn="0" w:lastColumn="0" w:oddVBand="0" w:evenVBand="0" w:oddHBand="0" w:evenHBand="0" w:firstRowFirstColumn="0" w:firstRowLastColumn="0" w:lastRowFirstColumn="0" w:lastRowLastColumn="0"/>
+            </w:pPr>
             <w:r>
               <w:t>Controle de manutenção dos veículos</w:t>
             </w:r>
@@ -797,7 +989,7 @@
         </w:tc>
         <w:tc>
           <w:tcPr>
-            <w:tcW w:w="1702" w:type="dxa"/>
+            <w:tcW w:w="1712" w:type="dxa"/>
           </w:tcPr>
           <w:p>
             <w:pPr>
@@ -816,12 +1008,32 @@
         <w:tc>
           <w:tcPr>
             <w:cnfStyle w:val="001000000000" w:firstRow="0" w:lastRow="0" w:firstColumn="1" w:lastColumn="0" w:oddVBand="0" w:evenVBand="0" w:oddHBand="0" w:evenHBand="0" w:firstRowFirstColumn="0" w:firstRowLastColumn="0" w:lastRowFirstColumn="0" w:lastRowLastColumn="0"/>
-            <w:tcW w:w="4956" w:type="dxa"/>
+            <w:tcW w:w="851" w:type="dxa"/>
           </w:tcPr>
           <w:p>
             <w:pPr>
               <w:spacing w:after="0"/>
               <w:rPr>
+                <w:color w:val="000000"/>
+              </w:rPr>
+            </w:pPr>
+            <w:r>
+              <w:rPr>
+                <w:color w:val="000000"/>
+              </w:rPr>
+              <w:t>10</w:t>
+            </w:r>
+          </w:p>
+        </w:tc>
+        <w:tc>
+          <w:tcPr>
+            <w:tcW w:w="4531" w:type="dxa"/>
+          </w:tcPr>
+          <w:p>
+            <w:pPr>
+              <w:spacing w:after="0"/>
+              <w:cnfStyle w:val="000000000000" w:firstRow="0" w:lastRow="0" w:firstColumn="0" w:lastColumn="0" w:oddVBand="0" w:evenVBand="0" w:oddHBand="0" w:evenHBand="0" w:firstRowFirstColumn="0" w:firstRowLastColumn="0" w:lastRowFirstColumn="0" w:lastRowLastColumn="0"/>
+              <w:rPr>
                 <w:rFonts w:cs="Times New Roman"/>
                 <w:color w:val="000000"/>
               </w:rPr>
@@ -836,7 +1048,7 @@
         </w:tc>
         <w:tc>
           <w:tcPr>
-            <w:tcW w:w="1702" w:type="dxa"/>
+            <w:tcW w:w="1712" w:type="dxa"/>
           </w:tcPr>
           <w:p>
             <w:pPr>
@@ -855,12 +1067,32 @@
         <w:tc>
           <w:tcPr>
             <w:cnfStyle w:val="001000000000" w:firstRow="0" w:lastRow="0" w:firstColumn="1" w:lastColumn="0" w:oddVBand="0" w:evenVBand="0" w:oddHBand="0" w:evenHBand="0" w:firstRowFirstColumn="0" w:firstRowLastColumn="0" w:lastRowFirstColumn="0" w:lastRowLastColumn="0"/>
-            <w:tcW w:w="4956" w:type="dxa"/>
+            <w:tcW w:w="851" w:type="dxa"/>
           </w:tcPr>
           <w:p>
             <w:pPr>
               <w:spacing w:after="0"/>
               <w:rPr>
+                <w:color w:val="000000"/>
+              </w:rPr>
+            </w:pPr>
+            <w:r>
+              <w:rPr>
+                <w:color w:val="000000"/>
+              </w:rPr>
+              <w:t>11</w:t>
+            </w:r>
+          </w:p>
+        </w:tc>
+        <w:tc>
+          <w:tcPr>
+            <w:tcW w:w="4531" w:type="dxa"/>
+          </w:tcPr>
+          <w:p>
+            <w:pPr>
+              <w:spacing w:after="0"/>
+              <w:cnfStyle w:val="000000000000" w:firstRow="0" w:lastRow="0" w:firstColumn="0" w:lastColumn="0" w:oddVBand="0" w:evenVBand="0" w:oddHBand="0" w:evenHBand="0" w:firstRowFirstColumn="0" w:firstRowLastColumn="0" w:lastRowFirstColumn="0" w:lastRowLastColumn="0"/>
+              <w:rPr>
                 <w:rFonts w:cs="Times New Roman"/>
                 <w:color w:val="000000"/>
               </w:rPr>
@@ -875,7 +1107,7 @@
         </w:tc>
         <w:tc>
           <w:tcPr>
-            <w:tcW w:w="1702" w:type="dxa"/>
+            <w:tcW w:w="1712" w:type="dxa"/>
           </w:tcPr>
           <w:p>
             <w:pPr>
@@ -894,12 +1126,32 @@
         <w:tc>
           <w:tcPr>
             <w:cnfStyle w:val="001000000000" w:firstRow="0" w:lastRow="0" w:firstColumn="1" w:lastColumn="0" w:oddVBand="0" w:evenVBand="0" w:oddHBand="0" w:evenHBand="0" w:firstRowFirstColumn="0" w:firstRowLastColumn="0" w:lastRowFirstColumn="0" w:lastRowLastColumn="0"/>
-            <w:tcW w:w="4956" w:type="dxa"/>
+            <w:tcW w:w="851" w:type="dxa"/>
           </w:tcPr>
           <w:p>
             <w:pPr>
               <w:spacing w:after="0"/>
               <w:rPr>
+                <w:color w:val="000000"/>
+              </w:rPr>
+            </w:pPr>
+            <w:r>
+              <w:rPr>
+                <w:color w:val="000000"/>
+              </w:rPr>
+              <w:t>12</w:t>
+            </w:r>
+          </w:p>
+        </w:tc>
+        <w:tc>
+          <w:tcPr>
+            <w:tcW w:w="4531" w:type="dxa"/>
+          </w:tcPr>
+          <w:p>
+            <w:pPr>
+              <w:spacing w:after="0"/>
+              <w:cnfStyle w:val="000000000000" w:firstRow="0" w:lastRow="0" w:firstColumn="0" w:lastColumn="0" w:oddVBand="0" w:evenVBand="0" w:oddHBand="0" w:evenHBand="0" w:firstRowFirstColumn="0" w:firstRowLastColumn="0" w:lastRowFirstColumn="0" w:lastRowLastColumn="0"/>
+              <w:rPr>
                 <w:rFonts w:cs="Times New Roman"/>
                 <w:color w:val="000000"/>
               </w:rPr>
@@ -914,7 +1166,7 @@
         </w:tc>
         <w:tc>
           <w:tcPr>
-            <w:tcW w:w="1702" w:type="dxa"/>
+            <w:tcW w:w="1712" w:type="dxa"/>
           </w:tcPr>
           <w:p>
             <w:pPr>
@@ -944,8 +1196,9 @@
         <w:tblLook w:val="04A0" w:firstRow="1" w:lastRow="0" w:firstColumn="1" w:lastColumn="0" w:noHBand="0" w:noVBand="1"/>
       </w:tblPr>
       <w:tblGrid>
-        <w:gridCol w:w="4956"/>
-        <w:gridCol w:w="1702"/>
+        <w:gridCol w:w="846"/>
+        <w:gridCol w:w="4536"/>
+        <w:gridCol w:w="1701"/>
       </w:tblGrid>
       <w:tr>
         <w:trPr>
@@ -955,9 +1208,22 @@
         <w:tc>
           <w:tcPr>
             <w:cnfStyle w:val="001000000000" w:firstRow="0" w:lastRow="0" w:firstColumn="1" w:lastColumn="0" w:oddVBand="0" w:evenVBand="0" w:oddHBand="0" w:evenHBand="0" w:firstRowFirstColumn="0" w:firstRowLastColumn="0" w:lastRowFirstColumn="0" w:lastRowLastColumn="0"/>
-            <w:tcW w:w="4956" w:type="dxa"/>
-          </w:tcPr>
-          <w:p>
+            <w:tcW w:w="846" w:type="dxa"/>
+          </w:tcPr>
+          <w:p>
+            <w:r>
+              <w:t>ID</w:t>
+            </w:r>
+          </w:p>
+        </w:tc>
+        <w:tc>
+          <w:tcPr>
+            <w:tcW w:w="4536" w:type="dxa"/>
+          </w:tcPr>
+          <w:p>
+            <w:pPr>
+              <w:cnfStyle w:val="100000000000" w:firstRow="1" w:lastRow="0" w:firstColumn="0" w:lastColumn="0" w:oddVBand="0" w:evenVBand="0" w:oddHBand="0" w:evenHBand="0" w:firstRowFirstColumn="0" w:firstRowLastColumn="0" w:lastRowFirstColumn="0" w:lastRowLastColumn="0"/>
+            </w:pPr>
             <w:r>
               <w:t>Característica</w:t>
             </w:r>
@@ -965,7 +1231,7 @@
         </w:tc>
         <w:tc>
           <w:tcPr>
-            <w:tcW w:w="1702" w:type="dxa"/>
+            <w:tcW w:w="1701" w:type="dxa"/>
           </w:tcPr>
           <w:p>
             <w:pPr>
@@ -984,12 +1250,32 @@
         <w:tc>
           <w:tcPr>
             <w:cnfStyle w:val="001000000000" w:firstRow="0" w:lastRow="0" w:firstColumn="1" w:lastColumn="0" w:oddVBand="0" w:evenVBand="0" w:oddHBand="0" w:evenHBand="0" w:firstRowFirstColumn="0" w:firstRowLastColumn="0" w:lastRowFirstColumn="0" w:lastRowLastColumn="0"/>
-            <w:tcW w:w="4956" w:type="dxa"/>
+            <w:tcW w:w="846" w:type="dxa"/>
           </w:tcPr>
           <w:p>
             <w:pPr>
               <w:spacing w:after="0"/>
               <w:rPr>
+                <w:color w:val="000000"/>
+              </w:rPr>
+            </w:pPr>
+            <w:r>
+              <w:rPr>
+                <w:color w:val="000000"/>
+              </w:rPr>
+              <w:t>13</w:t>
+            </w:r>
+          </w:p>
+        </w:tc>
+        <w:tc>
+          <w:tcPr>
+            <w:tcW w:w="4536" w:type="dxa"/>
+          </w:tcPr>
+          <w:p>
+            <w:pPr>
+              <w:spacing w:after="0"/>
+              <w:cnfStyle w:val="000000000000" w:firstRow="0" w:lastRow="0" w:firstColumn="0" w:lastColumn="0" w:oddVBand="0" w:evenVBand="0" w:oddHBand="0" w:evenHBand="0" w:firstRowFirstColumn="0" w:firstRowLastColumn="0" w:lastRowFirstColumn="0" w:lastRowLastColumn="0"/>
+              <w:rPr>
                 <w:rFonts w:cs="Times New Roman"/>
                 <w:color w:val="000000"/>
               </w:rPr>
@@ -1004,7 +1290,7 @@
         </w:tc>
         <w:tc>
           <w:tcPr>
-            <w:tcW w:w="1702" w:type="dxa"/>
+            <w:tcW w:w="1701" w:type="dxa"/>
           </w:tcPr>
           <w:p>
             <w:pPr>
@@ -1023,12 +1309,32 @@
         <w:tc>
           <w:tcPr>
             <w:cnfStyle w:val="001000000000" w:firstRow="0" w:lastRow="0" w:firstColumn="1" w:lastColumn="0" w:oddVBand="0" w:evenVBand="0" w:oddHBand="0" w:evenHBand="0" w:firstRowFirstColumn="0" w:firstRowLastColumn="0" w:lastRowFirstColumn="0" w:lastRowLastColumn="0"/>
-            <w:tcW w:w="4956" w:type="dxa"/>
+            <w:tcW w:w="846" w:type="dxa"/>
           </w:tcPr>
           <w:p>
             <w:pPr>
               <w:spacing w:after="0"/>
               <w:rPr>
+                <w:color w:val="000000"/>
+              </w:rPr>
+            </w:pPr>
+            <w:r>
+              <w:rPr>
+                <w:color w:val="000000"/>
+              </w:rPr>
+              <w:t>14</w:t>
+            </w:r>
+          </w:p>
+        </w:tc>
+        <w:tc>
+          <w:tcPr>
+            <w:tcW w:w="4536" w:type="dxa"/>
+          </w:tcPr>
+          <w:p>
+            <w:pPr>
+              <w:spacing w:after="0"/>
+              <w:cnfStyle w:val="000000000000" w:firstRow="0" w:lastRow="0" w:firstColumn="0" w:lastColumn="0" w:oddVBand="0" w:evenVBand="0" w:oddHBand="0" w:evenHBand="0" w:firstRowFirstColumn="0" w:firstRowLastColumn="0" w:lastRowFirstColumn="0" w:lastRowLastColumn="0"/>
+              <w:rPr>
                 <w:rFonts w:cs="Times New Roman"/>
                 <w:color w:val="000000"/>
               </w:rPr>
@@ -1057,7 +1363,7 @@
         </w:tc>
         <w:tc>
           <w:tcPr>
-            <w:tcW w:w="1702" w:type="dxa"/>
+            <w:tcW w:w="1701" w:type="dxa"/>
           </w:tcPr>
           <w:p>
             <w:pPr>
@@ -1076,12 +1382,32 @@
         <w:tc>
           <w:tcPr>
             <w:cnfStyle w:val="001000000000" w:firstRow="0" w:lastRow="0" w:firstColumn="1" w:lastColumn="0" w:oddVBand="0" w:evenVBand="0" w:oddHBand="0" w:evenHBand="0" w:firstRowFirstColumn="0" w:firstRowLastColumn="0" w:lastRowFirstColumn="0" w:lastRowLastColumn="0"/>
-            <w:tcW w:w="4956" w:type="dxa"/>
+            <w:tcW w:w="846" w:type="dxa"/>
           </w:tcPr>
           <w:p>
             <w:pPr>
               <w:spacing w:after="0"/>
               <w:rPr>
+                <w:color w:val="000000"/>
+              </w:rPr>
+            </w:pPr>
+            <w:r>
+              <w:rPr>
+                <w:color w:val="000000"/>
+              </w:rPr>
+              <w:t>15</w:t>
+            </w:r>
+          </w:p>
+        </w:tc>
+        <w:tc>
+          <w:tcPr>
+            <w:tcW w:w="4536" w:type="dxa"/>
+          </w:tcPr>
+          <w:p>
+            <w:pPr>
+              <w:spacing w:after="0"/>
+              <w:cnfStyle w:val="000000000000" w:firstRow="0" w:lastRow="0" w:firstColumn="0" w:lastColumn="0" w:oddVBand="0" w:evenVBand="0" w:oddHBand="0" w:evenHBand="0" w:firstRowFirstColumn="0" w:firstRowLastColumn="0" w:lastRowFirstColumn="0" w:lastRowLastColumn="0"/>
+              <w:rPr>
                 <w:rFonts w:cs="Times New Roman"/>
                 <w:color w:val="000000"/>
               </w:rPr>
@@ -1096,7 +1422,7 @@
         </w:tc>
         <w:tc>
           <w:tcPr>
-            <w:tcW w:w="1702" w:type="dxa"/>
+            <w:tcW w:w="1701" w:type="dxa"/>
           </w:tcPr>
           <w:p>
             <w:pPr>
@@ -1115,12 +1441,32 @@
         <w:tc>
           <w:tcPr>
             <w:cnfStyle w:val="001000000000" w:firstRow="0" w:lastRow="0" w:firstColumn="1" w:lastColumn="0" w:oddVBand="0" w:evenVBand="0" w:oddHBand="0" w:evenHBand="0" w:firstRowFirstColumn="0" w:firstRowLastColumn="0" w:lastRowFirstColumn="0" w:lastRowLastColumn="0"/>
-            <w:tcW w:w="4956" w:type="dxa"/>
+            <w:tcW w:w="846" w:type="dxa"/>
           </w:tcPr>
           <w:p>
             <w:pPr>
               <w:spacing w:after="0"/>
               <w:rPr>
+                <w:color w:val="000000"/>
+              </w:rPr>
+            </w:pPr>
+            <w:r>
+              <w:rPr>
+                <w:color w:val="000000"/>
+              </w:rPr>
+              <w:t>16</w:t>
+            </w:r>
+          </w:p>
+        </w:tc>
+        <w:tc>
+          <w:tcPr>
+            <w:tcW w:w="4536" w:type="dxa"/>
+          </w:tcPr>
+          <w:p>
+            <w:pPr>
+              <w:spacing w:after="0"/>
+              <w:cnfStyle w:val="000000000000" w:firstRow="0" w:lastRow="0" w:firstColumn="0" w:lastColumn="0" w:oddVBand="0" w:evenVBand="0" w:oddHBand="0" w:evenHBand="0" w:firstRowFirstColumn="0" w:firstRowLastColumn="0" w:lastRowFirstColumn="0" w:lastRowLastColumn="0"/>
+              <w:rPr>
                 <w:rFonts w:cs="Times New Roman"/>
                 <w:color w:val="000000"/>
               </w:rPr>
@@ -1143,7 +1489,7 @@
         </w:tc>
         <w:tc>
           <w:tcPr>
-            <w:tcW w:w="1702" w:type="dxa"/>
+            <w:tcW w:w="1701" w:type="dxa"/>
           </w:tcPr>
           <w:p>
             <w:pPr>
@@ -1162,12 +1508,32 @@
         <w:tc>
           <w:tcPr>
             <w:cnfStyle w:val="001000000000" w:firstRow="0" w:lastRow="0" w:firstColumn="1" w:lastColumn="0" w:oddVBand="0" w:evenVBand="0" w:oddHBand="0" w:evenHBand="0" w:firstRowFirstColumn="0" w:firstRowLastColumn="0" w:lastRowFirstColumn="0" w:lastRowLastColumn="0"/>
-            <w:tcW w:w="4956" w:type="dxa"/>
+            <w:tcW w:w="846" w:type="dxa"/>
           </w:tcPr>
           <w:p>
             <w:pPr>
               <w:spacing w:after="0"/>
               <w:rPr>
+                <w:color w:val="000000"/>
+              </w:rPr>
+            </w:pPr>
+            <w:r>
+              <w:rPr>
+                <w:color w:val="000000"/>
+              </w:rPr>
+              <w:t>17</w:t>
+            </w:r>
+          </w:p>
+        </w:tc>
+        <w:tc>
+          <w:tcPr>
+            <w:tcW w:w="4536" w:type="dxa"/>
+          </w:tcPr>
+          <w:p>
+            <w:pPr>
+              <w:spacing w:after="0"/>
+              <w:cnfStyle w:val="000000000000" w:firstRow="0" w:lastRow="0" w:firstColumn="0" w:lastColumn="0" w:oddVBand="0" w:evenVBand="0" w:oddHBand="0" w:evenHBand="0" w:firstRowFirstColumn="0" w:firstRowLastColumn="0" w:lastRowFirstColumn="0" w:lastRowLastColumn="0"/>
+              <w:rPr>
                 <w:rFonts w:cs="Times New Roman"/>
                 <w:color w:val="000000"/>
               </w:rPr>
@@ -1182,7 +1548,7 @@
         </w:tc>
         <w:tc>
           <w:tcPr>
-            <w:tcW w:w="1702" w:type="dxa"/>
+            <w:tcW w:w="1701" w:type="dxa"/>
           </w:tcPr>
           <w:p>
             <w:pPr>
@@ -1201,12 +1567,32 @@
         <w:tc>
           <w:tcPr>
             <w:cnfStyle w:val="001000000000" w:firstRow="0" w:lastRow="0" w:firstColumn="1" w:lastColumn="0" w:oddVBand="0" w:evenVBand="0" w:oddHBand="0" w:evenHBand="0" w:firstRowFirstColumn="0" w:firstRowLastColumn="0" w:lastRowFirstColumn="0" w:lastRowLastColumn="0"/>
-            <w:tcW w:w="4956" w:type="dxa"/>
+            <w:tcW w:w="846" w:type="dxa"/>
           </w:tcPr>
           <w:p>
             <w:pPr>
               <w:spacing w:after="0"/>
               <w:rPr>
+                <w:color w:val="000000"/>
+              </w:rPr>
+            </w:pPr>
+            <w:r>
+              <w:rPr>
+                <w:color w:val="000000"/>
+              </w:rPr>
+              <w:t>18</w:t>
+            </w:r>
+          </w:p>
+        </w:tc>
+        <w:tc>
+          <w:tcPr>
+            <w:tcW w:w="4536" w:type="dxa"/>
+          </w:tcPr>
+          <w:p>
+            <w:pPr>
+              <w:spacing w:after="0"/>
+              <w:cnfStyle w:val="000000000000" w:firstRow="0" w:lastRow="0" w:firstColumn="0" w:lastColumn="0" w:oddVBand="0" w:evenVBand="0" w:oddHBand="0" w:evenHBand="0" w:firstRowFirstColumn="0" w:firstRowLastColumn="0" w:lastRowFirstColumn="0" w:lastRowLastColumn="0"/>
+              <w:rPr>
                 <w:rFonts w:cs="Times New Roman"/>
                 <w:color w:val="000000"/>
               </w:rPr>
@@ -1221,7 +1607,7 @@
         </w:tc>
         <w:tc>
           <w:tcPr>
-            <w:tcW w:w="1702" w:type="dxa"/>
+            <w:tcW w:w="1701" w:type="dxa"/>
           </w:tcPr>
           <w:p>
             <w:pPr>
@@ -1272,8 +1658,9 @@
         <w:tblLook w:val="04A0" w:firstRow="1" w:lastRow="0" w:firstColumn="1" w:lastColumn="0" w:noHBand="0" w:noVBand="1"/>
       </w:tblPr>
       <w:tblGrid>
-        <w:gridCol w:w="4956"/>
-        <w:gridCol w:w="1702"/>
+        <w:gridCol w:w="846"/>
+        <w:gridCol w:w="4394"/>
+        <w:gridCol w:w="1843"/>
       </w:tblGrid>
       <w:tr>
         <w:trPr>
@@ -1283,9 +1670,22 @@
         <w:tc>
           <w:tcPr>
             <w:cnfStyle w:val="001000000000" w:firstRow="0" w:lastRow="0" w:firstColumn="1" w:lastColumn="0" w:oddVBand="0" w:evenVBand="0" w:oddHBand="0" w:evenHBand="0" w:firstRowFirstColumn="0" w:firstRowLastColumn="0" w:lastRowFirstColumn="0" w:lastRowLastColumn="0"/>
-            <w:tcW w:w="4956" w:type="dxa"/>
-          </w:tcPr>
-          <w:p>
+            <w:tcW w:w="846" w:type="dxa"/>
+          </w:tcPr>
+          <w:p>
+            <w:r>
+              <w:t>ID</w:t>
+            </w:r>
+          </w:p>
+        </w:tc>
+        <w:tc>
+          <w:tcPr>
+            <w:tcW w:w="4394" w:type="dxa"/>
+          </w:tcPr>
+          <w:p>
+            <w:pPr>
+              <w:cnfStyle w:val="100000000000" w:firstRow="1" w:lastRow="0" w:firstColumn="0" w:lastColumn="0" w:oddVBand="0" w:evenVBand="0" w:oddHBand="0" w:evenHBand="0" w:firstRowFirstColumn="0" w:firstRowLastColumn="0" w:lastRowFirstColumn="0" w:lastRowLastColumn="0"/>
+            </w:pPr>
             <w:r>
               <w:t>Característica</w:t>
             </w:r>
@@ -1293,7 +1693,7 @@
         </w:tc>
         <w:tc>
           <w:tcPr>
-            <w:tcW w:w="1702" w:type="dxa"/>
+            <w:tcW w:w="1843" w:type="dxa"/>
           </w:tcPr>
           <w:p>
             <w:pPr>
@@ -1312,12 +1712,32 @@
         <w:tc>
           <w:tcPr>
             <w:cnfStyle w:val="001000000000" w:firstRow="0" w:lastRow="0" w:firstColumn="1" w:lastColumn="0" w:oddVBand="0" w:evenVBand="0" w:oddHBand="0" w:evenHBand="0" w:firstRowFirstColumn="0" w:firstRowLastColumn="0" w:lastRowFirstColumn="0" w:lastRowLastColumn="0"/>
-            <w:tcW w:w="4956" w:type="dxa"/>
+            <w:tcW w:w="846" w:type="dxa"/>
           </w:tcPr>
           <w:p>
             <w:pPr>
               <w:spacing w:after="0"/>
               <w:rPr>
+                <w:color w:val="000000"/>
+              </w:rPr>
+            </w:pPr>
+            <w:r>
+              <w:rPr>
+                <w:color w:val="000000"/>
+              </w:rPr>
+              <w:t>19</w:t>
+            </w:r>
+          </w:p>
+        </w:tc>
+        <w:tc>
+          <w:tcPr>
+            <w:tcW w:w="4394" w:type="dxa"/>
+          </w:tcPr>
+          <w:p>
+            <w:pPr>
+              <w:spacing w:after="0"/>
+              <w:cnfStyle w:val="000000000000" w:firstRow="0" w:lastRow="0" w:firstColumn="0" w:lastColumn="0" w:oddVBand="0" w:evenVBand="0" w:oddHBand="0" w:evenHBand="0" w:firstRowFirstColumn="0" w:firstRowLastColumn="0" w:lastRowFirstColumn="0" w:lastRowLastColumn="0"/>
+              <w:rPr>
                 <w:rFonts w:cs="Times New Roman"/>
                 <w:color w:val="000000"/>
               </w:rPr>
@@ -1332,7 +1752,7 @@
         </w:tc>
         <w:tc>
           <w:tcPr>
-            <w:tcW w:w="1702" w:type="dxa"/>
+            <w:tcW w:w="1843" w:type="dxa"/>
           </w:tcPr>
           <w:p>
             <w:pPr>
@@ -1351,12 +1771,32 @@
         <w:tc>
           <w:tcPr>
             <w:cnfStyle w:val="001000000000" w:firstRow="0" w:lastRow="0" w:firstColumn="1" w:lastColumn="0" w:oddVBand="0" w:evenVBand="0" w:oddHBand="0" w:evenHBand="0" w:firstRowFirstColumn="0" w:firstRowLastColumn="0" w:lastRowFirstColumn="0" w:lastRowLastColumn="0"/>
-            <w:tcW w:w="4956" w:type="dxa"/>
+            <w:tcW w:w="846" w:type="dxa"/>
           </w:tcPr>
           <w:p>
             <w:pPr>
               <w:spacing w:after="0"/>
               <w:rPr>
+                <w:color w:val="000000"/>
+              </w:rPr>
+            </w:pPr>
+            <w:r>
+              <w:rPr>
+                <w:color w:val="000000"/>
+              </w:rPr>
+              <w:t>20</w:t>
+            </w:r>
+          </w:p>
+        </w:tc>
+        <w:tc>
+          <w:tcPr>
+            <w:tcW w:w="4394" w:type="dxa"/>
+          </w:tcPr>
+          <w:p>
+            <w:pPr>
+              <w:spacing w:after="0"/>
+              <w:cnfStyle w:val="000000000000" w:firstRow="0" w:lastRow="0" w:firstColumn="0" w:lastColumn="0" w:oddVBand="0" w:evenVBand="0" w:oddHBand="0" w:evenHBand="0" w:firstRowFirstColumn="0" w:firstRowLastColumn="0" w:lastRowFirstColumn="0" w:lastRowLastColumn="0"/>
+              <w:rPr>
                 <w:rFonts w:cs="Times New Roman"/>
                 <w:color w:val="000000"/>
               </w:rPr>
@@ -1371,7 +1811,7 @@
         </w:tc>
         <w:tc>
           <w:tcPr>
-            <w:tcW w:w="1702" w:type="dxa"/>
+            <w:tcW w:w="1843" w:type="dxa"/>
           </w:tcPr>
           <w:p>
             <w:pPr>
@@ -1390,12 +1830,32 @@
         <w:tc>
           <w:tcPr>
             <w:cnfStyle w:val="001000000000" w:firstRow="0" w:lastRow="0" w:firstColumn="1" w:lastColumn="0" w:oddVBand="0" w:evenVBand="0" w:oddHBand="0" w:evenHBand="0" w:firstRowFirstColumn="0" w:firstRowLastColumn="0" w:lastRowFirstColumn="0" w:lastRowLastColumn="0"/>
-            <w:tcW w:w="4956" w:type="dxa"/>
+            <w:tcW w:w="846" w:type="dxa"/>
           </w:tcPr>
           <w:p>
             <w:pPr>
               <w:spacing w:after="0"/>
               <w:rPr>
+                <w:color w:val="000000"/>
+              </w:rPr>
+            </w:pPr>
+            <w:r>
+              <w:rPr>
+                <w:color w:val="000000"/>
+              </w:rPr>
+              <w:t>21</w:t>
+            </w:r>
+          </w:p>
+        </w:tc>
+        <w:tc>
+          <w:tcPr>
+            <w:tcW w:w="4394" w:type="dxa"/>
+          </w:tcPr>
+          <w:p>
+            <w:pPr>
+              <w:spacing w:after="0"/>
+              <w:cnfStyle w:val="000000000000" w:firstRow="0" w:lastRow="0" w:firstColumn="0" w:lastColumn="0" w:oddVBand="0" w:evenVBand="0" w:oddHBand="0" w:evenHBand="0" w:firstRowFirstColumn="0" w:firstRowLastColumn="0" w:lastRowFirstColumn="0" w:lastRowLastColumn="0"/>
+              <w:rPr>
                 <w:rFonts w:cs="Times New Roman"/>
                 <w:color w:val="000000"/>
               </w:rPr>
@@ -1410,7 +1870,7 @@
         </w:tc>
         <w:tc>
           <w:tcPr>
-            <w:tcW w:w="1702" w:type="dxa"/>
+            <w:tcW w:w="1843" w:type="dxa"/>
           </w:tcPr>
           <w:p>
             <w:pPr>
@@ -1429,12 +1889,32 @@
         <w:tc>
           <w:tcPr>
             <w:cnfStyle w:val="001000000000" w:firstRow="0" w:lastRow="0" w:firstColumn="1" w:lastColumn="0" w:oddVBand="0" w:evenVBand="0" w:oddHBand="0" w:evenHBand="0" w:firstRowFirstColumn="0" w:firstRowLastColumn="0" w:lastRowFirstColumn="0" w:lastRowLastColumn="0"/>
-            <w:tcW w:w="4956" w:type="dxa"/>
+            <w:tcW w:w="846" w:type="dxa"/>
           </w:tcPr>
           <w:p>
             <w:pPr>
               <w:spacing w:after="0"/>
               <w:rPr>
+                <w:color w:val="000000"/>
+              </w:rPr>
+            </w:pPr>
+            <w:r>
+              <w:rPr>
+                <w:color w:val="000000"/>
+              </w:rPr>
+              <w:t>22</w:t>
+            </w:r>
+          </w:p>
+        </w:tc>
+        <w:tc>
+          <w:tcPr>
+            <w:tcW w:w="4394" w:type="dxa"/>
+          </w:tcPr>
+          <w:p>
+            <w:pPr>
+              <w:spacing w:after="0"/>
+              <w:cnfStyle w:val="000000000000" w:firstRow="0" w:lastRow="0" w:firstColumn="0" w:lastColumn="0" w:oddVBand="0" w:evenVBand="0" w:oddHBand="0" w:evenHBand="0" w:firstRowFirstColumn="0" w:firstRowLastColumn="0" w:lastRowFirstColumn="0" w:lastRowLastColumn="0"/>
+              <w:rPr>
                 <w:rFonts w:cs="Times New Roman"/>
                 <w:color w:val="000000"/>
               </w:rPr>
@@ -1449,7 +1929,7 @@
         </w:tc>
         <w:tc>
           <w:tcPr>
-            <w:tcW w:w="1702" w:type="dxa"/>
+            <w:tcW w:w="1843" w:type="dxa"/>
           </w:tcPr>
           <w:p>
             <w:pPr>
@@ -1479,8 +1959,9 @@
         <w:tblLook w:val="04A0" w:firstRow="1" w:lastRow="0" w:firstColumn="1" w:lastColumn="0" w:noHBand="0" w:noVBand="1"/>
       </w:tblPr>
       <w:tblGrid>
-        <w:gridCol w:w="4956"/>
-        <w:gridCol w:w="1702"/>
+        <w:gridCol w:w="846"/>
+        <w:gridCol w:w="4536"/>
+        <w:gridCol w:w="1701"/>
       </w:tblGrid>
       <w:tr>
         <w:trPr>
@@ -1490,9 +1971,22 @@
         <w:tc>
           <w:tcPr>
             <w:cnfStyle w:val="001000000000" w:firstRow="0" w:lastRow="0" w:firstColumn="1" w:lastColumn="0" w:oddVBand="0" w:evenVBand="0" w:oddHBand="0" w:evenHBand="0" w:firstRowFirstColumn="0" w:firstRowLastColumn="0" w:lastRowFirstColumn="0" w:lastRowLastColumn="0"/>
-            <w:tcW w:w="4956" w:type="dxa"/>
-          </w:tcPr>
-          <w:p>
+            <w:tcW w:w="846" w:type="dxa"/>
+          </w:tcPr>
+          <w:p>
+            <w:r>
+              <w:t>ID</w:t>
+            </w:r>
+          </w:p>
+        </w:tc>
+        <w:tc>
+          <w:tcPr>
+            <w:tcW w:w="4536" w:type="dxa"/>
+          </w:tcPr>
+          <w:p>
+            <w:pPr>
+              <w:cnfStyle w:val="100000000000" w:firstRow="1" w:lastRow="0" w:firstColumn="0" w:lastColumn="0" w:oddVBand="0" w:evenVBand="0" w:oddHBand="0" w:evenHBand="0" w:firstRowFirstColumn="0" w:firstRowLastColumn="0" w:lastRowFirstColumn="0" w:lastRowLastColumn="0"/>
+            </w:pPr>
             <w:r>
               <w:t>Característica</w:t>
             </w:r>
@@ -1500,7 +1994,7 @@
         </w:tc>
         <w:tc>
           <w:tcPr>
-            <w:tcW w:w="1702" w:type="dxa"/>
+            <w:tcW w:w="1701" w:type="dxa"/>
           </w:tcPr>
           <w:p>
             <w:pPr>
@@ -1519,12 +2013,32 @@
         <w:tc>
           <w:tcPr>
             <w:cnfStyle w:val="001000000000" w:firstRow="0" w:lastRow="0" w:firstColumn="1" w:lastColumn="0" w:oddVBand="0" w:evenVBand="0" w:oddHBand="0" w:evenHBand="0" w:firstRowFirstColumn="0" w:firstRowLastColumn="0" w:lastRowFirstColumn="0" w:lastRowLastColumn="0"/>
-            <w:tcW w:w="4956" w:type="dxa"/>
+            <w:tcW w:w="846" w:type="dxa"/>
           </w:tcPr>
           <w:p>
             <w:pPr>
               <w:spacing w:after="0"/>
               <w:rPr>
+                <w:color w:val="000000"/>
+              </w:rPr>
+            </w:pPr>
+            <w:r>
+              <w:rPr>
+                <w:color w:val="000000"/>
+              </w:rPr>
+              <w:t>23</w:t>
+            </w:r>
+          </w:p>
+        </w:tc>
+        <w:tc>
+          <w:tcPr>
+            <w:tcW w:w="4536" w:type="dxa"/>
+          </w:tcPr>
+          <w:p>
+            <w:pPr>
+              <w:spacing w:after="0"/>
+              <w:cnfStyle w:val="000000000000" w:firstRow="0" w:lastRow="0" w:firstColumn="0" w:lastColumn="0" w:oddVBand="0" w:evenVBand="0" w:oddHBand="0" w:evenHBand="0" w:firstRowFirstColumn="0" w:firstRowLastColumn="0" w:lastRowFirstColumn="0" w:lastRowLastColumn="0"/>
+              <w:rPr>
                 <w:rFonts w:cs="Times New Roman"/>
                 <w:color w:val="000000"/>
               </w:rPr>
@@ -1539,7 +2053,7 @@
         </w:tc>
         <w:tc>
           <w:tcPr>
-            <w:tcW w:w="1702" w:type="dxa"/>
+            <w:tcW w:w="1701" w:type="dxa"/>
           </w:tcPr>
           <w:p>
             <w:pPr>
@@ -1558,12 +2072,32 @@
         <w:tc>
           <w:tcPr>
             <w:cnfStyle w:val="001000000000" w:firstRow="0" w:lastRow="0" w:firstColumn="1" w:lastColumn="0" w:oddVBand="0" w:evenVBand="0" w:oddHBand="0" w:evenHBand="0" w:firstRowFirstColumn="0" w:firstRowLastColumn="0" w:lastRowFirstColumn="0" w:lastRowLastColumn="0"/>
-            <w:tcW w:w="4956" w:type="dxa"/>
+            <w:tcW w:w="846" w:type="dxa"/>
           </w:tcPr>
           <w:p>
             <w:pPr>
               <w:spacing w:after="0"/>
               <w:rPr>
+                <w:color w:val="000000"/>
+              </w:rPr>
+            </w:pPr>
+            <w:r>
+              <w:rPr>
+                <w:color w:val="000000"/>
+              </w:rPr>
+              <w:t>24</w:t>
+            </w:r>
+          </w:p>
+        </w:tc>
+        <w:tc>
+          <w:tcPr>
+            <w:tcW w:w="4536" w:type="dxa"/>
+          </w:tcPr>
+          <w:p>
+            <w:pPr>
+              <w:spacing w:after="0"/>
+              <w:cnfStyle w:val="000000000000" w:firstRow="0" w:lastRow="0" w:firstColumn="0" w:lastColumn="0" w:oddVBand="0" w:evenVBand="0" w:oddHBand="0" w:evenHBand="0" w:firstRowFirstColumn="0" w:firstRowLastColumn="0" w:lastRowFirstColumn="0" w:lastRowLastColumn="0"/>
+              <w:rPr>
                 <w:rFonts w:cs="Times New Roman"/>
                 <w:color w:val="000000"/>
               </w:rPr>
@@ -1578,7 +2112,7 @@
         </w:tc>
         <w:tc>
           <w:tcPr>
-            <w:tcW w:w="1702" w:type="dxa"/>
+            <w:tcW w:w="1701" w:type="dxa"/>
           </w:tcPr>
           <w:p>
             <w:pPr>
@@ -1597,12 +2131,32 @@
         <w:tc>
           <w:tcPr>
             <w:cnfStyle w:val="001000000000" w:firstRow="0" w:lastRow="0" w:firstColumn="1" w:lastColumn="0" w:oddVBand="0" w:evenVBand="0" w:oddHBand="0" w:evenHBand="0" w:firstRowFirstColumn="0" w:firstRowLastColumn="0" w:lastRowFirstColumn="0" w:lastRowLastColumn="0"/>
-            <w:tcW w:w="4956" w:type="dxa"/>
+            <w:tcW w:w="846" w:type="dxa"/>
           </w:tcPr>
           <w:p>
             <w:pPr>
               <w:spacing w:after="0"/>
               <w:rPr>
+                <w:color w:val="000000"/>
+              </w:rPr>
+            </w:pPr>
+            <w:r>
+              <w:rPr>
+                <w:color w:val="000000"/>
+              </w:rPr>
+              <w:t>25</w:t>
+            </w:r>
+          </w:p>
+        </w:tc>
+        <w:tc>
+          <w:tcPr>
+            <w:tcW w:w="4536" w:type="dxa"/>
+          </w:tcPr>
+          <w:p>
+            <w:pPr>
+              <w:spacing w:after="0"/>
+              <w:cnfStyle w:val="000000000000" w:firstRow="0" w:lastRow="0" w:firstColumn="0" w:lastColumn="0" w:oddVBand="0" w:evenVBand="0" w:oddHBand="0" w:evenHBand="0" w:firstRowFirstColumn="0" w:firstRowLastColumn="0" w:lastRowFirstColumn="0" w:lastRowLastColumn="0"/>
+              <w:rPr>
                 <w:rFonts w:cs="Times New Roman"/>
                 <w:color w:val="000000"/>
               </w:rPr>
@@ -1617,7 +2171,7 @@
         </w:tc>
         <w:tc>
           <w:tcPr>
-            <w:tcW w:w="1702" w:type="dxa"/>
+            <w:tcW w:w="1701" w:type="dxa"/>
           </w:tcPr>
           <w:p>
             <w:pPr>
@@ -1636,12 +2190,32 @@
         <w:tc>
           <w:tcPr>
             <w:cnfStyle w:val="001000000000" w:firstRow="0" w:lastRow="0" w:firstColumn="1" w:lastColumn="0" w:oddVBand="0" w:evenVBand="0" w:oddHBand="0" w:evenHBand="0" w:firstRowFirstColumn="0" w:firstRowLastColumn="0" w:lastRowFirstColumn="0" w:lastRowLastColumn="0"/>
-            <w:tcW w:w="4956" w:type="dxa"/>
+            <w:tcW w:w="846" w:type="dxa"/>
           </w:tcPr>
           <w:p>
             <w:pPr>
               <w:spacing w:after="0"/>
               <w:rPr>
+                <w:color w:val="000000"/>
+              </w:rPr>
+            </w:pPr>
+            <w:r>
+              <w:rPr>
+                <w:color w:val="000000"/>
+              </w:rPr>
+              <w:t>26</w:t>
+            </w:r>
+          </w:p>
+        </w:tc>
+        <w:tc>
+          <w:tcPr>
+            <w:tcW w:w="4536" w:type="dxa"/>
+          </w:tcPr>
+          <w:p>
+            <w:pPr>
+              <w:spacing w:after="0"/>
+              <w:cnfStyle w:val="000000000000" w:firstRow="0" w:lastRow="0" w:firstColumn="0" w:lastColumn="0" w:oddVBand="0" w:evenVBand="0" w:oddHBand="0" w:evenHBand="0" w:firstRowFirstColumn="0" w:firstRowLastColumn="0" w:lastRowFirstColumn="0" w:lastRowLastColumn="0"/>
+              <w:rPr>
                 <w:rFonts w:cs="Times New Roman"/>
                 <w:color w:val="000000"/>
               </w:rPr>
@@ -1656,7 +2230,7 @@
         </w:tc>
         <w:tc>
           <w:tcPr>
-            <w:tcW w:w="1702" w:type="dxa"/>
+            <w:tcW w:w="1701" w:type="dxa"/>
           </w:tcPr>
           <w:p>
             <w:pPr>
@@ -1686,8 +2260,9 @@
         <w:tblLook w:val="04A0" w:firstRow="1" w:lastRow="0" w:firstColumn="1" w:lastColumn="0" w:noHBand="0" w:noVBand="1"/>
       </w:tblPr>
       <w:tblGrid>
-        <w:gridCol w:w="4956"/>
-        <w:gridCol w:w="1702"/>
+        <w:gridCol w:w="846"/>
+        <w:gridCol w:w="4536"/>
+        <w:gridCol w:w="1701"/>
       </w:tblGrid>
       <w:tr>
         <w:trPr>
@@ -1697,9 +2272,18 @@
         <w:tc>
           <w:tcPr>
             <w:cnfStyle w:val="001000000000" w:firstRow="0" w:lastRow="0" w:firstColumn="1" w:lastColumn="0" w:oddVBand="0" w:evenVBand="0" w:oddHBand="0" w:evenHBand="0" w:firstRowFirstColumn="0" w:firstRowLastColumn="0" w:lastRowFirstColumn="0" w:lastRowLastColumn="0"/>
-            <w:tcW w:w="4956" w:type="dxa"/>
-          </w:tcPr>
-          <w:p>
+            <w:tcW w:w="846" w:type="dxa"/>
+          </w:tcPr>
+          <w:p/>
+        </w:tc>
+        <w:tc>
+          <w:tcPr>
+            <w:tcW w:w="4536" w:type="dxa"/>
+          </w:tcPr>
+          <w:p>
+            <w:pPr>
+              <w:cnfStyle w:val="100000000000" w:firstRow="1" w:lastRow="0" w:firstColumn="0" w:lastColumn="0" w:oddVBand="0" w:evenVBand="0" w:oddHBand="0" w:evenHBand="0" w:firstRowFirstColumn="0" w:firstRowLastColumn="0" w:lastRowFirstColumn="0" w:lastRowLastColumn="0"/>
+            </w:pPr>
             <w:r>
               <w:t>Característica</w:t>
             </w:r>
@@ -1707,7 +2291,7 @@
         </w:tc>
         <w:tc>
           <w:tcPr>
-            <w:tcW w:w="1702" w:type="dxa"/>
+            <w:tcW w:w="1701" w:type="dxa"/>
           </w:tcPr>
           <w:p>
             <w:pPr>
@@ -1726,12 +2310,32 @@
         <w:tc>
           <w:tcPr>
             <w:cnfStyle w:val="001000000000" w:firstRow="0" w:lastRow="0" w:firstColumn="1" w:lastColumn="0" w:oddVBand="0" w:evenVBand="0" w:oddHBand="0" w:evenHBand="0" w:firstRowFirstColumn="0" w:firstRowLastColumn="0" w:lastRowFirstColumn="0" w:lastRowLastColumn="0"/>
-            <w:tcW w:w="4956" w:type="dxa"/>
+            <w:tcW w:w="846" w:type="dxa"/>
           </w:tcPr>
           <w:p>
             <w:pPr>
               <w:spacing w:after="0"/>
               <w:rPr>
+                <w:color w:val="000000"/>
+              </w:rPr>
+            </w:pPr>
+            <w:r>
+              <w:rPr>
+                <w:color w:val="000000"/>
+              </w:rPr>
+              <w:t>27</w:t>
+            </w:r>
+          </w:p>
+        </w:tc>
+        <w:tc>
+          <w:tcPr>
+            <w:tcW w:w="4536" w:type="dxa"/>
+          </w:tcPr>
+          <w:p>
+            <w:pPr>
+              <w:spacing w:after="0"/>
+              <w:cnfStyle w:val="000000000000" w:firstRow="0" w:lastRow="0" w:firstColumn="0" w:lastColumn="0" w:oddVBand="0" w:evenVBand="0" w:oddHBand="0" w:evenHBand="0" w:firstRowFirstColumn="0" w:firstRowLastColumn="0" w:lastRowFirstColumn="0" w:lastRowLastColumn="0"/>
+              <w:rPr>
                 <w:rFonts w:cs="Times New Roman"/>
                 <w:color w:val="000000"/>
               </w:rPr>
@@ -1746,7 +2350,7 @@
         </w:tc>
         <w:tc>
           <w:tcPr>
-            <w:tcW w:w="1702" w:type="dxa"/>
+            <w:tcW w:w="1701" w:type="dxa"/>
           </w:tcPr>
           <w:p>
             <w:pPr>
@@ -1765,12 +2369,32 @@
         <w:tc>
           <w:tcPr>
             <w:cnfStyle w:val="001000000000" w:firstRow="0" w:lastRow="0" w:firstColumn="1" w:lastColumn="0" w:oddVBand="0" w:evenVBand="0" w:oddHBand="0" w:evenHBand="0" w:firstRowFirstColumn="0" w:firstRowLastColumn="0" w:lastRowFirstColumn="0" w:lastRowLastColumn="0"/>
-            <w:tcW w:w="4956" w:type="dxa"/>
+            <w:tcW w:w="846" w:type="dxa"/>
           </w:tcPr>
           <w:p>
             <w:pPr>
               <w:spacing w:after="0"/>
               <w:rPr>
+                <w:color w:val="000000"/>
+              </w:rPr>
+            </w:pPr>
+            <w:r>
+              <w:rPr>
+                <w:color w:val="000000"/>
+              </w:rPr>
+              <w:t>28</w:t>
+            </w:r>
+          </w:p>
+        </w:tc>
+        <w:tc>
+          <w:tcPr>
+            <w:tcW w:w="4536" w:type="dxa"/>
+          </w:tcPr>
+          <w:p>
+            <w:pPr>
+              <w:spacing w:after="0"/>
+              <w:cnfStyle w:val="000000000000" w:firstRow="0" w:lastRow="0" w:firstColumn="0" w:lastColumn="0" w:oddVBand="0" w:evenVBand="0" w:oddHBand="0" w:evenHBand="0" w:firstRowFirstColumn="0" w:firstRowLastColumn="0" w:lastRowFirstColumn="0" w:lastRowLastColumn="0"/>
+              <w:rPr>
                 <w:rFonts w:cs="Times New Roman"/>
                 <w:color w:val="000000"/>
               </w:rPr>
@@ -1785,7 +2409,7 @@
         </w:tc>
         <w:tc>
           <w:tcPr>
-            <w:tcW w:w="1702" w:type="dxa"/>
+            <w:tcW w:w="1701" w:type="dxa"/>
           </w:tcPr>
           <w:p>
             <w:pPr>
@@ -1804,12 +2428,32 @@
         <w:tc>
           <w:tcPr>
             <w:cnfStyle w:val="001000000000" w:firstRow="0" w:lastRow="0" w:firstColumn="1" w:lastColumn="0" w:oddVBand="0" w:evenVBand="0" w:oddHBand="0" w:evenHBand="0" w:firstRowFirstColumn="0" w:firstRowLastColumn="0" w:lastRowFirstColumn="0" w:lastRowLastColumn="0"/>
-            <w:tcW w:w="4956" w:type="dxa"/>
+            <w:tcW w:w="846" w:type="dxa"/>
           </w:tcPr>
           <w:p>
             <w:pPr>
               <w:spacing w:after="0"/>
               <w:rPr>
+                <w:color w:val="000000"/>
+              </w:rPr>
+            </w:pPr>
+            <w:r>
+              <w:rPr>
+                <w:color w:val="000000"/>
+              </w:rPr>
+              <w:t>29</w:t>
+            </w:r>
+          </w:p>
+        </w:tc>
+        <w:tc>
+          <w:tcPr>
+            <w:tcW w:w="4536" w:type="dxa"/>
+          </w:tcPr>
+          <w:p>
+            <w:pPr>
+              <w:spacing w:after="0"/>
+              <w:cnfStyle w:val="000000000000" w:firstRow="0" w:lastRow="0" w:firstColumn="0" w:lastColumn="0" w:oddVBand="0" w:evenVBand="0" w:oddHBand="0" w:evenHBand="0" w:firstRowFirstColumn="0" w:firstRowLastColumn="0" w:lastRowFirstColumn="0" w:lastRowLastColumn="0"/>
+              <w:rPr>
                 <w:rFonts w:cs="Times New Roman"/>
                 <w:color w:val="000000"/>
               </w:rPr>
@@ -1824,7 +2468,7 @@
         </w:tc>
         <w:tc>
           <w:tcPr>
-            <w:tcW w:w="1702" w:type="dxa"/>
+            <w:tcW w:w="1701" w:type="dxa"/>
           </w:tcPr>
           <w:p>
             <w:pPr>
@@ -1843,12 +2487,32 @@
         <w:tc>
           <w:tcPr>
             <w:cnfStyle w:val="001000000000" w:firstRow="0" w:lastRow="0" w:firstColumn="1" w:lastColumn="0" w:oddVBand="0" w:evenVBand="0" w:oddHBand="0" w:evenHBand="0" w:firstRowFirstColumn="0" w:firstRowLastColumn="0" w:lastRowFirstColumn="0" w:lastRowLastColumn="0"/>
-            <w:tcW w:w="4956" w:type="dxa"/>
+            <w:tcW w:w="846" w:type="dxa"/>
           </w:tcPr>
           <w:p>
             <w:pPr>
               <w:spacing w:after="0"/>
               <w:rPr>
+                <w:color w:val="000000"/>
+              </w:rPr>
+            </w:pPr>
+            <w:r>
+              <w:rPr>
+                <w:color w:val="000000"/>
+              </w:rPr>
+              <w:t>30</w:t>
+            </w:r>
+          </w:p>
+        </w:tc>
+        <w:tc>
+          <w:tcPr>
+            <w:tcW w:w="4536" w:type="dxa"/>
+          </w:tcPr>
+          <w:p>
+            <w:pPr>
+              <w:spacing w:after="0"/>
+              <w:cnfStyle w:val="000000000000" w:firstRow="0" w:lastRow="0" w:firstColumn="0" w:lastColumn="0" w:oddVBand="0" w:evenVBand="0" w:oddHBand="0" w:evenHBand="0" w:firstRowFirstColumn="0" w:firstRowLastColumn="0" w:lastRowFirstColumn="0" w:lastRowLastColumn="0"/>
+              <w:rPr>
                 <w:rFonts w:cs="Times New Roman"/>
                 <w:color w:val="000000"/>
               </w:rPr>
@@ -1863,7 +2527,7 @@
         </w:tc>
         <w:tc>
           <w:tcPr>
-            <w:tcW w:w="1702" w:type="dxa"/>
+            <w:tcW w:w="1701" w:type="dxa"/>
           </w:tcPr>
           <w:p>
             <w:pPr>
@@ -1893,8 +2557,9 @@
         <w:tblLook w:val="04A0" w:firstRow="1" w:lastRow="0" w:firstColumn="1" w:lastColumn="0" w:noHBand="0" w:noVBand="1"/>
       </w:tblPr>
       <w:tblGrid>
-        <w:gridCol w:w="4956"/>
-        <w:gridCol w:w="1702"/>
+        <w:gridCol w:w="846"/>
+        <w:gridCol w:w="4536"/>
+        <w:gridCol w:w="1701"/>
       </w:tblGrid>
       <w:tr>
         <w:trPr>
@@ -1904,9 +2569,18 @@
         <w:tc>
           <w:tcPr>
             <w:cnfStyle w:val="001000000000" w:firstRow="0" w:lastRow="0" w:firstColumn="1" w:lastColumn="0" w:oddVBand="0" w:evenVBand="0" w:oddHBand="0" w:evenHBand="0" w:firstRowFirstColumn="0" w:firstRowLastColumn="0" w:lastRowFirstColumn="0" w:lastRowLastColumn="0"/>
-            <w:tcW w:w="4956" w:type="dxa"/>
-          </w:tcPr>
-          <w:p>
+            <w:tcW w:w="846" w:type="dxa"/>
+          </w:tcPr>
+          <w:p/>
+        </w:tc>
+        <w:tc>
+          <w:tcPr>
+            <w:tcW w:w="4536" w:type="dxa"/>
+          </w:tcPr>
+          <w:p>
+            <w:pPr>
+              <w:cnfStyle w:val="100000000000" w:firstRow="1" w:lastRow="0" w:firstColumn="0" w:lastColumn="0" w:oddVBand="0" w:evenVBand="0" w:oddHBand="0" w:evenHBand="0" w:firstRowFirstColumn="0" w:firstRowLastColumn="0" w:lastRowFirstColumn="0" w:lastRowLastColumn="0"/>
+            </w:pPr>
             <w:r>
               <w:t>Característica</w:t>
             </w:r>
@@ -1914,7 +2588,7 @@
         </w:tc>
         <w:tc>
           <w:tcPr>
-            <w:tcW w:w="1702" w:type="dxa"/>
+            <w:tcW w:w="1701" w:type="dxa"/>
           </w:tcPr>
           <w:p>
             <w:pPr>
@@ -1933,12 +2607,32 @@
         <w:tc>
           <w:tcPr>
             <w:cnfStyle w:val="001000000000" w:firstRow="0" w:lastRow="0" w:firstColumn="1" w:lastColumn="0" w:oddVBand="0" w:evenVBand="0" w:oddHBand="0" w:evenHBand="0" w:firstRowFirstColumn="0" w:firstRowLastColumn="0" w:lastRowFirstColumn="0" w:lastRowLastColumn="0"/>
-            <w:tcW w:w="4956" w:type="dxa"/>
+            <w:tcW w:w="846" w:type="dxa"/>
           </w:tcPr>
           <w:p>
             <w:pPr>
               <w:spacing w:after="0"/>
               <w:rPr>
+                <w:color w:val="000000"/>
+              </w:rPr>
+            </w:pPr>
+            <w:r>
+              <w:rPr>
+                <w:color w:val="000000"/>
+              </w:rPr>
+              <w:t>31</w:t>
+            </w:r>
+          </w:p>
+        </w:tc>
+        <w:tc>
+          <w:tcPr>
+            <w:tcW w:w="4536" w:type="dxa"/>
+          </w:tcPr>
+          <w:p>
+            <w:pPr>
+              <w:spacing w:after="0"/>
+              <w:cnfStyle w:val="000000000000" w:firstRow="0" w:lastRow="0" w:firstColumn="0" w:lastColumn="0" w:oddVBand="0" w:evenVBand="0" w:oddHBand="0" w:evenHBand="0" w:firstRowFirstColumn="0" w:firstRowLastColumn="0" w:lastRowFirstColumn="0" w:lastRowLastColumn="0"/>
+              <w:rPr>
                 <w:rFonts w:cs="Times New Roman"/>
                 <w:color w:val="000000"/>
               </w:rPr>
@@ -1953,7 +2647,7 @@
         </w:tc>
         <w:tc>
           <w:tcPr>
-            <w:tcW w:w="1702" w:type="dxa"/>
+            <w:tcW w:w="1701" w:type="dxa"/>
           </w:tcPr>
           <w:p>
             <w:pPr>
@@ -1972,12 +2666,32 @@
         <w:tc>
           <w:tcPr>
             <w:cnfStyle w:val="001000000000" w:firstRow="0" w:lastRow="0" w:firstColumn="1" w:lastColumn="0" w:oddVBand="0" w:evenVBand="0" w:oddHBand="0" w:evenHBand="0" w:firstRowFirstColumn="0" w:firstRowLastColumn="0" w:lastRowFirstColumn="0" w:lastRowLastColumn="0"/>
-            <w:tcW w:w="4956" w:type="dxa"/>
+            <w:tcW w:w="846" w:type="dxa"/>
           </w:tcPr>
           <w:p>
             <w:pPr>
               <w:spacing w:after="0"/>
               <w:rPr>
+                <w:color w:val="000000"/>
+              </w:rPr>
+            </w:pPr>
+            <w:r>
+              <w:rPr>
+                <w:color w:val="000000"/>
+              </w:rPr>
+              <w:t>32</w:t>
+            </w:r>
+          </w:p>
+        </w:tc>
+        <w:tc>
+          <w:tcPr>
+            <w:tcW w:w="4536" w:type="dxa"/>
+          </w:tcPr>
+          <w:p>
+            <w:pPr>
+              <w:spacing w:after="0"/>
+              <w:cnfStyle w:val="000000000000" w:firstRow="0" w:lastRow="0" w:firstColumn="0" w:lastColumn="0" w:oddVBand="0" w:evenVBand="0" w:oddHBand="0" w:evenHBand="0" w:firstRowFirstColumn="0" w:firstRowLastColumn="0" w:lastRowFirstColumn="0" w:lastRowLastColumn="0"/>
+              <w:rPr>
                 <w:rFonts w:cs="Times New Roman"/>
                 <w:color w:val="000000"/>
               </w:rPr>
@@ -1992,7 +2706,7 @@
         </w:tc>
         <w:tc>
           <w:tcPr>
-            <w:tcW w:w="1702" w:type="dxa"/>
+            <w:tcW w:w="1701" w:type="dxa"/>
           </w:tcPr>
           <w:p>
             <w:pPr>
@@ -2011,12 +2725,32 @@
         <w:tc>
           <w:tcPr>
             <w:cnfStyle w:val="001000000000" w:firstRow="0" w:lastRow="0" w:firstColumn="1" w:lastColumn="0" w:oddVBand="0" w:evenVBand="0" w:oddHBand="0" w:evenHBand="0" w:firstRowFirstColumn="0" w:firstRowLastColumn="0" w:lastRowFirstColumn="0" w:lastRowLastColumn="0"/>
-            <w:tcW w:w="4956" w:type="dxa"/>
+            <w:tcW w:w="846" w:type="dxa"/>
           </w:tcPr>
           <w:p>
             <w:pPr>
               <w:spacing w:after="0"/>
               <w:rPr>
+                <w:color w:val="000000"/>
+              </w:rPr>
+            </w:pPr>
+            <w:r>
+              <w:rPr>
+                <w:color w:val="000000"/>
+              </w:rPr>
+              <w:t>33</w:t>
+            </w:r>
+          </w:p>
+        </w:tc>
+        <w:tc>
+          <w:tcPr>
+            <w:tcW w:w="4536" w:type="dxa"/>
+          </w:tcPr>
+          <w:p>
+            <w:pPr>
+              <w:spacing w:after="0"/>
+              <w:cnfStyle w:val="000000000000" w:firstRow="0" w:lastRow="0" w:firstColumn="0" w:lastColumn="0" w:oddVBand="0" w:evenVBand="0" w:oddHBand="0" w:evenHBand="0" w:firstRowFirstColumn="0" w:firstRowLastColumn="0" w:lastRowFirstColumn="0" w:lastRowLastColumn="0"/>
+              <w:rPr>
                 <w:rFonts w:cs="Times New Roman"/>
                 <w:color w:val="000000"/>
               </w:rPr>
@@ -2031,7 +2765,7 @@
         </w:tc>
         <w:tc>
           <w:tcPr>
-            <w:tcW w:w="1702" w:type="dxa"/>
+            <w:tcW w:w="1701" w:type="dxa"/>
           </w:tcPr>
           <w:p>
             <w:pPr>
@@ -2042,6 +2776,8 @@
             </w:r>
           </w:p>
         </w:tc>
+        <w:bookmarkStart w:id="0" w:name="_GoBack"/>
+        <w:bookmarkEnd w:id="0"/>
       </w:tr>
       <w:tr>
         <w:trPr>
@@ -2050,7 +2786,7 @@
         <w:tc>
           <w:tcPr>
             <w:cnfStyle w:val="001000000000" w:firstRow="0" w:lastRow="0" w:firstColumn="1" w:lastColumn="0" w:oddVBand="0" w:evenVBand="0" w:oddHBand="0" w:evenHBand="0" w:firstRowFirstColumn="0" w:firstRowLastColumn="0" w:lastRowFirstColumn="0" w:lastRowLastColumn="0"/>
-            <w:tcW w:w="4956" w:type="dxa"/>
+            <w:tcW w:w="846" w:type="dxa"/>
           </w:tcPr>
           <w:p>
             <w:pPr>
@@ -2063,13 +2799,33 @@
               <w:rPr>
                 <w:color w:val="000000"/>
               </w:rPr>
+              <w:t>34</w:t>
+            </w:r>
+          </w:p>
+        </w:tc>
+        <w:tc>
+          <w:tcPr>
+            <w:tcW w:w="4536" w:type="dxa"/>
+          </w:tcPr>
+          <w:p>
+            <w:pPr>
+              <w:spacing w:after="0"/>
+              <w:cnfStyle w:val="000000000000" w:firstRow="0" w:lastRow="0" w:firstColumn="0" w:lastColumn="0" w:oddVBand="0" w:evenVBand="0" w:oddHBand="0" w:evenHBand="0" w:firstRowFirstColumn="0" w:firstRowLastColumn="0" w:lastRowFirstColumn="0" w:lastRowLastColumn="0"/>
+              <w:rPr>
+                <w:color w:val="000000"/>
+              </w:rPr>
+            </w:pPr>
+            <w:r>
+              <w:rPr>
+                <w:color w:val="000000"/>
+              </w:rPr>
               <w:t>Controle de separação dos produtos</w:t>
             </w:r>
           </w:p>
         </w:tc>
         <w:tc>
           <w:tcPr>
-            <w:tcW w:w="1702" w:type="dxa"/>
+            <w:tcW w:w="1701" w:type="dxa"/>
           </w:tcPr>
           <w:p>
             <w:pPr>
@@ -2088,12 +2844,32 @@
         <w:tc>
           <w:tcPr>
             <w:cnfStyle w:val="001000000000" w:firstRow="0" w:lastRow="0" w:firstColumn="1" w:lastColumn="0" w:oddVBand="0" w:evenVBand="0" w:oddHBand="0" w:evenHBand="0" w:firstRowFirstColumn="0" w:firstRowLastColumn="0" w:lastRowFirstColumn="0" w:lastRowLastColumn="0"/>
-            <w:tcW w:w="4956" w:type="dxa"/>
+            <w:tcW w:w="846" w:type="dxa"/>
           </w:tcPr>
           <w:p>
             <w:pPr>
               <w:spacing w:after="0"/>
               <w:rPr>
+                <w:color w:val="000000"/>
+              </w:rPr>
+            </w:pPr>
+            <w:r>
+              <w:rPr>
+                <w:color w:val="000000"/>
+              </w:rPr>
+              <w:t>35</w:t>
+            </w:r>
+          </w:p>
+        </w:tc>
+        <w:tc>
+          <w:tcPr>
+            <w:tcW w:w="4536" w:type="dxa"/>
+          </w:tcPr>
+          <w:p>
+            <w:pPr>
+              <w:spacing w:after="0"/>
+              <w:cnfStyle w:val="000000000000" w:firstRow="0" w:lastRow="0" w:firstColumn="0" w:lastColumn="0" w:oddVBand="0" w:evenVBand="0" w:oddHBand="0" w:evenHBand="0" w:firstRowFirstColumn="0" w:firstRowLastColumn="0" w:lastRowFirstColumn="0" w:lastRowLastColumn="0"/>
+              <w:rPr>
                 <w:rFonts w:cs="Times New Roman"/>
                 <w:color w:val="000000"/>
               </w:rPr>
@@ -2108,7 +2884,7 @@
         </w:tc>
         <w:tc>
           <w:tcPr>
-            <w:tcW w:w="1702" w:type="dxa"/>
+            <w:tcW w:w="1701" w:type="dxa"/>
           </w:tcPr>
           <w:p>
             <w:pPr>
@@ -5796,7 +6572,7 @@
 </file>
 
 <file path=customXml/itemProps1.xml><?xml version="1.0" encoding="utf-8"?>
-<ds:datastoreItem xmlns:ds="http://schemas.openxmlformats.org/officeDocument/2006/customXml" ds:itemID="{1CB17EFA-CF56-4A84-8AC7-24A1215D8682}">
+<ds:datastoreItem xmlns:ds="http://schemas.openxmlformats.org/officeDocument/2006/customXml" ds:itemID="{CE3D284F-A604-443C-A881-88B29DD6C8D9}">
   <ds:schemaRefs>
     <ds:schemaRef ds:uri="http://schemas.openxmlformats.org/officeDocument/2006/bibliography"/>
   </ds:schemaRefs>

</xml_diff>